<commit_message>
changed layout of site
</commit_message>
<xml_diff>
--- a/resumes/Jimmy-Cook-Resume.docx
+++ b/resumes/Jimmy-Cook-Resume.docx
@@ -296,7 +296,7 @@
           <w:szCs w:val="20"/>
           <w:rtl w:val="0"/>
         </w:rPr>
-        <w:t xml:space="preserve"> Object-oriented programming, Unit Testing, Debugging Techniques, and Agile Methodology Principles, Data and Class Modeling</w:t>
+        <w:t xml:space="preserve"> Object-Oriented Programming, Unit Testing, Debugging Techniques, Agile Methodology Principles, and Class Modeling</w:t>
       </w:r>
     </w:p>
     <w:p>
@@ -596,19 +596,6 @@
             <w:color w:val="1155cc"/>
             <w:sz w:val="20"/>
             <w:szCs w:val="20"/>
-            <w:u w:val="single"/>
-            <w:rtl w:val="0"/>
-          </w:rPr>
-          <w:t xml:space="preserve"> </w:t>
-        </w:r>
-      </w:hyperlink>
-      <w:hyperlink r:id="rId12">
-        <w:r>
-          <w:rPr>
-            <w:rFonts w:ascii="Arial" w:cs="Arial" w:eastAsia="Arial" w:hAnsi="Arial"/>
-            <w:color w:val="1155cc"/>
-            <w:sz w:val="20"/>
-            <w:szCs w:val="20"/>
             <w:rtl w:val="0"/>
           </w:rPr>
           <w:t xml:space="preserve">https://github.com/WJimmyCook/fish-tank</w:t>
@@ -676,7 +663,7 @@
         </w:rPr>
         <w:t xml:space="preserve">        Github: </w:t>
       </w:r>
-      <w:hyperlink r:id="rId13">
+      <w:hyperlink r:id="rId12">
         <w:r>
           <w:rPr>
             <w:rFonts w:ascii="Arial" w:cs="Arial" w:eastAsia="Arial" w:hAnsi="Arial"/>

</xml_diff>